<commit_message>
Update the vaginal_disease_algorithm file
</commit_message>
<xml_diff>
--- a/vaginal_disease_algorithm_20230612_R2.docx
+++ b/vaginal_disease_algorithm_20230612_R2.docx
@@ -1956,7 +1956,13 @@
                     <w:rPr>
                       <w:rFonts w:ascii="Cambria Math" w:hAnsi="Cambria Math"/>
                     </w:rPr>
-                    <m:t>beneficial,j</m:t>
+                    <m:t>harmful</m:t>
+                  </m:r>
+                  <m:r>
+                    <w:rPr>
+                      <w:rFonts w:ascii="Cambria Math" w:hAnsi="Cambria Math"/>
+                    </w:rPr>
+                    <m:t>,j</m:t>
                   </m:r>
                 </m:sub>
               </m:sSub>
@@ -1978,7 +1984,13 @@
           <w:rPr>
             <w:rFonts w:ascii="Cambria Math" w:hAnsi="Cambria Math"/>
           </w:rPr>
-          <m:t>BBR</m:t>
+          <m:t>H</m:t>
+        </m:r>
+        <m:r>
+          <w:rPr>
+            <w:rFonts w:ascii="Cambria Math" w:hAnsi="Cambria Math"/>
+          </w:rPr>
+          <m:t>BR</m:t>
         </m:r>
       </m:oMath>
       <w:r>

</xml_diff>

<commit_message>
Update the file - vaginal_disease_algorithm
</commit_message>
<xml_diff>
--- a/vaginal_disease_algorithm_20230612_R2.docx
+++ b/vaginal_disease_algorithm_20230612_R2.docx
@@ -1956,13 +1956,7 @@
                     <w:rPr>
                       <w:rFonts w:ascii="Cambria Math" w:hAnsi="Cambria Math"/>
                     </w:rPr>
-                    <m:t>harmful</m:t>
-                  </m:r>
-                  <m:r>
-                    <w:rPr>
-                      <w:rFonts w:ascii="Cambria Math" w:hAnsi="Cambria Math"/>
-                    </w:rPr>
-                    <m:t>,j</m:t>
+                    <m:t>harmful,j</m:t>
                   </m:r>
                 </m:sub>
               </m:sSub>
@@ -1984,13 +1978,7 @@
           <w:rPr>
             <w:rFonts w:ascii="Cambria Math" w:hAnsi="Cambria Math"/>
           </w:rPr>
-          <m:t>H</m:t>
-        </m:r>
-        <m:r>
-          <w:rPr>
-            <w:rFonts w:ascii="Cambria Math" w:hAnsi="Cambria Math"/>
-          </w:rPr>
-          <m:t>BR</m:t>
+          <m:t>HBR</m:t>
         </m:r>
       </m:oMath>
       <w:r>
@@ -2662,20 +2650,12 @@
                 <w:bCs/>
               </w:rPr>
             </w:pPr>
-            <m:oMath>
-              <m:r>
-                <w:rPr>
-                  <w:rFonts w:ascii="Cambria Math" w:hAnsi="Cambria Math"/>
-                </w:rPr>
-                <m:t>MRS_PR</m:t>
-              </m:r>
-            </m:oMath>
             <w:r>
               <w:rPr>
                 <w:rFonts w:hint="eastAsia"/>
                 <w:bCs/>
               </w:rPr>
-              <w:t xml:space="preserve"> 점수 기준</w:t>
+              <w:t>평가 항목</w:t>
             </w:r>
           </w:p>
         </w:tc>
@@ -2691,12 +2671,20 @@
                 <w:bCs/>
               </w:rPr>
             </w:pPr>
+            <m:oMath>
+              <m:r>
+                <w:rPr>
+                  <w:rFonts w:ascii="Cambria Math" w:hAnsi="Cambria Math"/>
+                </w:rPr>
+                <m:t>MRS_PR</m:t>
+              </m:r>
+            </m:oMath>
             <w:r>
               <w:rPr>
                 <w:rFonts w:hint="eastAsia"/>
                 <w:bCs/>
               </w:rPr>
-              <w:t>평가 항목</w:t>
+              <w:t xml:space="preserve"> 점수 기준</w:t>
             </w:r>
           </w:p>
         </w:tc>

</xml_diff>